<commit_message>
minor updates to IEEE SRS.docx updates still pending
Signed-off-by: Smouth <smouthxlife@hotmail.com>
</commit_message>
<xml_diff>
--- a/IEEE SRS.docx
+++ b/IEEE SRS.docx
@@ -1,6 +1,6 @@
 
 <file path=word/document.xml><?xml version="1.0" encoding="utf-8"?>
-<w:document xmlns:wpc="http://schemas.microsoft.com/office/word/2010/wordprocessingCanvas" xmlns:mc="http://schemas.openxmlformats.org/markup-compatibility/2006" xmlns:o="urn:schemas-microsoft-com:office:office" xmlns:r="http://schemas.openxmlformats.org/officeDocument/2006/relationships" xmlns:m="http://schemas.openxmlformats.org/officeDocument/2006/math" xmlns:v="urn:schemas-microsoft-com:vml" xmlns:wp14="http://schemas.microsoft.com/office/word/2010/wordprocessingDrawing" xmlns:wp="http://schemas.openxmlformats.org/drawingml/2006/wordprocessingDrawing" xmlns:w10="urn:schemas-microsoft-com:office:word" xmlns:w="http://schemas.openxmlformats.org/wordprocessingml/2006/main" xmlns:w14="http://schemas.microsoft.com/office/word/2010/wordml" xmlns:wpg="http://schemas.microsoft.com/office/word/2010/wordprocessingGroup" xmlns:wpi="http://schemas.microsoft.com/office/word/2010/wordprocessingInk" xmlns:wne="http://schemas.microsoft.com/office/word/2006/wordml" xmlns:wps="http://schemas.microsoft.com/office/word/2010/wordprocessingShape" mc:Ignorable="w14 wp14">
+<w:document xmlns:ve="http://schemas.openxmlformats.org/markup-compatibility/2006" xmlns:o="urn:schemas-microsoft-com:office:office" xmlns:r="http://schemas.openxmlformats.org/officeDocument/2006/relationships" xmlns:m="http://schemas.openxmlformats.org/officeDocument/2006/math" xmlns:v="urn:schemas-microsoft-com:vml" xmlns:wp="http://schemas.openxmlformats.org/drawingml/2006/wordprocessingDrawing" xmlns:w10="urn:schemas-microsoft-com:office:word" xmlns:w="http://schemas.openxmlformats.org/wordprocessingml/2006/main" xmlns:wne="http://schemas.microsoft.com/office/word/2006/wordml">
   <w:body>
     <w:p>
       <w:pPr>
@@ -27,14 +27,12 @@
           <w:sz w:val="40"/>
         </w:rPr>
       </w:pPr>
-      <w:proofErr w:type="gramStart"/>
       <w:r>
         <w:rPr>
           <w:sz w:val="40"/>
         </w:rPr>
         <w:t>for</w:t>
       </w:r>
-      <w:proofErr w:type="gramEnd"/>
     </w:p>
     <w:p>
       <w:pPr>
@@ -135,20 +133,18 @@
       <w:r>
         <w:t xml:space="preserve">Group Name: </w:t>
       </w:r>
-      <w:proofErr w:type="spellStart"/>
       <w:r>
         <w:rPr>
           <w:sz w:val="22"/>
         </w:rPr>
         <w:t>Zuntechi</w:t>
       </w:r>
-      <w:proofErr w:type="spellEnd"/>
     </w:p>
     <w:tbl>
       <w:tblPr>
         <w:tblW w:w="7230" w:type="dxa"/>
         <w:tblInd w:w="2376" w:type="dxa"/>
-        <w:tblLook w:val="01E0" w:firstRow="1" w:lastRow="1" w:firstColumn="1" w:lastColumn="1" w:noHBand="0" w:noVBand="0"/>
+        <w:tblLook w:val="01E0"/>
       </w:tblPr>
       <w:tblGrid>
         <w:gridCol w:w="2268"/>
@@ -480,7 +476,7 @@
       <w:tblPr>
         <w:tblW w:w="7088" w:type="dxa"/>
         <w:tblInd w:w="2376" w:type="dxa"/>
-        <w:tblLook w:val="01E0" w:firstRow="1" w:lastRow="1" w:firstColumn="1" w:lastColumn="1" w:noHBand="0" w:noVBand="0"/>
+        <w:tblLook w:val="01E0"/>
       </w:tblPr>
       <w:tblGrid>
         <w:gridCol w:w="3686"/>
@@ -705,7 +701,7 @@
       <w:tblPr>
         <w:tblW w:w="9043" w:type="dxa"/>
         <w:tblInd w:w="1809" w:type="dxa"/>
-        <w:tblLook w:val="01E0" w:firstRow="1" w:lastRow="1" w:firstColumn="1" w:lastColumn="1" w:noHBand="0" w:noVBand="0"/>
+        <w:tblLook w:val="01E0"/>
       </w:tblPr>
       <w:tblGrid>
         <w:gridCol w:w="4253"/>
@@ -2195,7 +2191,7 @@
           <w:insideV w:val="single" w:sz="6" w:space="0" w:color="auto"/>
         </w:tblBorders>
         <w:tblLayout w:type="fixed"/>
-        <w:tblLook w:val="0000" w:firstRow="0" w:lastRow="0" w:firstColumn="0" w:lastColumn="0" w:noHBand="0" w:noVBand="0"/>
+        <w:tblLook w:val="0000"/>
       </w:tblPr>
       <w:tblGrid>
         <w:gridCol w:w="1170"/>
@@ -2886,6 +2882,186 @@
               <w:pStyle w:val="Table-Text"/>
               <w:jc w:val="center"/>
             </w:pPr>
+            <w:r>
+              <w:t>24/02/12</w:t>
+            </w:r>
+          </w:p>
+        </w:tc>
+      </w:tr>
+      <w:tr>
+        <w:trPr>
+          <w:cantSplit/>
+        </w:trPr>
+        <w:tc>
+          <w:tcPr>
+            <w:tcW w:w="1170" w:type="dxa"/>
+          </w:tcPr>
+          <w:p>
+            <w:pPr>
+              <w:pStyle w:val="Table-Text"/>
+              <w:suppressAutoHyphens/>
+            </w:pPr>
+            <w:r>
+              <w:t>1.0.5.5</w:t>
+            </w:r>
+          </w:p>
+        </w:tc>
+        <w:tc>
+          <w:tcPr>
+            <w:tcW w:w="1949" w:type="dxa"/>
+          </w:tcPr>
+          <w:p>
+            <w:pPr>
+              <w:pStyle w:val="Table-Text"/>
+            </w:pPr>
+            <w:r>
+              <w:t>Emmanuel Onah</w:t>
+            </w:r>
+          </w:p>
+        </w:tc>
+        <w:tc>
+          <w:tcPr>
+            <w:tcW w:w="4252" w:type="dxa"/>
+          </w:tcPr>
+          <w:p>
+            <w:pPr>
+              <w:pStyle w:val="Table-Text"/>
+            </w:pPr>
+            <w:r>
+              <w:t>Create Use case Diagram</w:t>
+            </w:r>
+          </w:p>
+        </w:tc>
+        <w:tc>
+          <w:tcPr>
+            <w:tcW w:w="1985" w:type="dxa"/>
+          </w:tcPr>
+          <w:p>
+            <w:pPr>
+              <w:pStyle w:val="Table-Text"/>
+              <w:jc w:val="center"/>
+            </w:pPr>
+            <w:r>
+              <w:t>30/02/12</w:t>
+            </w:r>
+          </w:p>
+        </w:tc>
+      </w:tr>
+      <w:tr>
+        <w:trPr>
+          <w:cantSplit/>
+        </w:trPr>
+        <w:tc>
+          <w:tcPr>
+            <w:tcW w:w="1170" w:type="dxa"/>
+          </w:tcPr>
+          <w:p>
+            <w:pPr>
+              <w:pStyle w:val="Table-Text"/>
+              <w:suppressAutoHyphens/>
+            </w:pPr>
+            <w:r>
+              <w:t>1.0.5.6</w:t>
+            </w:r>
+          </w:p>
+        </w:tc>
+        <w:tc>
+          <w:tcPr>
+            <w:tcW w:w="1949" w:type="dxa"/>
+          </w:tcPr>
+          <w:p>
+            <w:pPr>
+              <w:pStyle w:val="Table-Text"/>
+            </w:pPr>
+            <w:r>
+              <w:t>Sebastian Hilton</w:t>
+            </w:r>
+          </w:p>
+        </w:tc>
+        <w:tc>
+          <w:tcPr>
+            <w:tcW w:w="4252" w:type="dxa"/>
+          </w:tcPr>
+          <w:p>
+            <w:pPr>
+              <w:pStyle w:val="Table-Text"/>
+            </w:pPr>
+            <w:r>
+              <w:t>Set up Xampp  and gitHub project repository</w:t>
+            </w:r>
+          </w:p>
+        </w:tc>
+        <w:tc>
+          <w:tcPr>
+            <w:tcW w:w="1985" w:type="dxa"/>
+          </w:tcPr>
+          <w:p>
+            <w:pPr>
+              <w:pStyle w:val="Table-Text"/>
+              <w:jc w:val="center"/>
+            </w:pPr>
+            <w:r>
+              <w:t>01/03/12</w:t>
+            </w:r>
+          </w:p>
+        </w:tc>
+      </w:tr>
+      <w:tr>
+        <w:trPr>
+          <w:cantSplit/>
+        </w:trPr>
+        <w:tc>
+          <w:tcPr>
+            <w:tcW w:w="1170" w:type="dxa"/>
+          </w:tcPr>
+          <w:p>
+            <w:pPr>
+              <w:pStyle w:val="Table-Text"/>
+              <w:suppressAutoHyphens/>
+            </w:pPr>
+            <w:r>
+              <w:t>1.0.5.7</w:t>
+            </w:r>
+          </w:p>
+        </w:tc>
+        <w:tc>
+          <w:tcPr>
+            <w:tcW w:w="1949" w:type="dxa"/>
+          </w:tcPr>
+          <w:p>
+            <w:pPr>
+              <w:pStyle w:val="Table-Text"/>
+            </w:pPr>
+            <w:r>
+              <w:t>James Wright</w:t>
+            </w:r>
+          </w:p>
+        </w:tc>
+        <w:tc>
+          <w:tcPr>
+            <w:tcW w:w="4252" w:type="dxa"/>
+          </w:tcPr>
+          <w:p>
+            <w:pPr>
+              <w:pStyle w:val="Table-Text"/>
+            </w:pPr>
+            <w:r>
+              <w:t xml:space="preserve">Identify testing methods </w:t>
+            </w:r>
+          </w:p>
+        </w:tc>
+        <w:tc>
+          <w:tcPr>
+            <w:tcW w:w="1985" w:type="dxa"/>
+          </w:tcPr>
+          <w:p>
+            <w:pPr>
+              <w:pStyle w:val="Table-Text"/>
+              <w:jc w:val="center"/>
+            </w:pPr>
+            <w:r>
+              <w:t>01/03/12</w:t>
+            </w:r>
           </w:p>
         </w:tc>
       </w:tr>
@@ -2946,8 +3122,8 @@
     <w:p>
       <w:pPr>
         <w:sectPr>
-          <w:headerReference w:type="default" r:id="rId8"/>
-          <w:footerReference w:type="default" r:id="rId9"/>
+          <w:headerReference w:type="default" r:id="rId7"/>
+          <w:footerReference w:type="default" r:id="rId8"/>
           <w:pgSz w:w="12240" w:h="15840" w:code="1"/>
           <w:pgMar w:top="1440" w:right="1440" w:bottom="1440" w:left="1440" w:header="720" w:footer="720" w:gutter="0"/>
           <w:pgNumType w:fmt="lowerRoman"/>
@@ -3106,23 +3282,7 @@
           <w:i w:val="0"/>
           <w:iCs w:val="0"/>
         </w:rPr>
-        <w:t xml:space="preserve">This document is intended for use by System Architects, Project Managers, Developers </w:t>
-      </w:r>
-      <w:proofErr w:type="gramStart"/>
-      <w:r>
-        <w:rPr>
-          <w:i w:val="0"/>
-          <w:iCs w:val="0"/>
-        </w:rPr>
-        <w:t>and  Test</w:t>
-      </w:r>
-      <w:proofErr w:type="gramEnd"/>
-      <w:r>
-        <w:rPr>
-          <w:i w:val="0"/>
-          <w:iCs w:val="0"/>
-        </w:rPr>
-        <w:t xml:space="preserve"> engineers.</w:t>
+        <w:t>This document is intended for use by System Architects, Project Managers, Developers and  Test engineers.</w:t>
       </w:r>
     </w:p>
     <w:p>
@@ -3384,7 +3544,7 @@
           <w:insideH w:val="single" w:sz="4" w:space="0" w:color="auto"/>
           <w:insideV w:val="single" w:sz="4" w:space="0" w:color="auto"/>
         </w:tblBorders>
-        <w:tblLook w:val="04A0" w:firstRow="1" w:lastRow="0" w:firstColumn="1" w:lastColumn="0" w:noHBand="0" w:noVBand="1"/>
+        <w:tblLook w:val="04A0"/>
       </w:tblPr>
       <w:tblGrid>
         <w:gridCol w:w="995"/>
@@ -3451,39 +3611,7 @@
                 <w:rFonts w:ascii="Georgia" w:hAnsi="Georgia"/>
                 <w:shd w:val="clear" w:color="auto" w:fill="FFFFFF"/>
               </w:rPr>
-              <w:t xml:space="preserve">IEEE Recommended Practice for Software Requirements Specifications, IEEE </w:t>
-            </w:r>
-            <w:proofErr w:type="spellStart"/>
-            <w:r>
-              <w:rPr>
-                <w:rFonts w:ascii="Georgia" w:hAnsi="Georgia"/>
-                <w:shd w:val="clear" w:color="auto" w:fill="FFFFFF"/>
-              </w:rPr>
-              <w:t>Std</w:t>
-            </w:r>
-            <w:proofErr w:type="spellEnd"/>
-            <w:r>
-              <w:rPr>
-                <w:rFonts w:ascii="Georgia" w:hAnsi="Georgia"/>
-                <w:shd w:val="clear" w:color="auto" w:fill="FFFFFF"/>
-              </w:rPr>
-              <w:t xml:space="preserve"> 830-1993 (Revision of IEEE </w:t>
-            </w:r>
-            <w:proofErr w:type="spellStart"/>
-            <w:r>
-              <w:rPr>
-                <w:rFonts w:ascii="Georgia" w:hAnsi="Georgia"/>
-                <w:shd w:val="clear" w:color="auto" w:fill="FFFFFF"/>
-              </w:rPr>
-              <w:t>Std</w:t>
-            </w:r>
-            <w:proofErr w:type="spellEnd"/>
-            <w:r>
-              <w:rPr>
-                <w:rFonts w:ascii="Georgia" w:hAnsi="Georgia"/>
-                <w:shd w:val="clear" w:color="auto" w:fill="FFFFFF"/>
-              </w:rPr>
-              <w:t xml:space="preserve"> 830-1984)                              </w:t>
+              <w:t xml:space="preserve">IEEE Recommended Practice for Software Requirements Specifications, IEEE Std 830-1993 (Revision of IEEE Std 830-1984)                              </w:t>
             </w:r>
           </w:p>
         </w:tc>
@@ -3988,21 +4116,7 @@
         <w:rPr>
           <w:rFonts w:ascii="Arial" w:hAnsi="Arial" w:cs="Arial"/>
         </w:rPr>
-        <w:t xml:space="preserve">Our product is designed to be viewed in a web browser on a desktop computer or laptop. It will also be primarily designed to run in Windows 7 (service pack 1) and viewed in Google Chrome. It will however also be operational in Internet Explorer and Mozilla Firefox. Smart phones with </w:t>
-      </w:r>
-      <w:proofErr w:type="spellStart"/>
-      <w:r>
-        <w:rPr>
-          <w:rFonts w:ascii="Arial" w:hAnsi="Arial" w:cs="Arial"/>
-        </w:rPr>
-        <w:t>Javascript</w:t>
-      </w:r>
-      <w:proofErr w:type="spellEnd"/>
-      <w:r>
-        <w:rPr>
-          <w:rFonts w:ascii="Arial" w:hAnsi="Arial" w:cs="Arial"/>
-        </w:rPr>
-        <w:t xml:space="preserve"> capabilities will also be able to view the application but a stand-alone app will not be created.</w:t>
+        <w:t>Our product is designed to be viewed in a web browser on a desktop computer or laptop. It will also be primarily designed to run in Windows 7 (service pack 1) and viewed in Google Chrome. It will however also be operational in Internet Explorer and Mozilla Firefox. Smart phones with Javascript capabilities will also be able to view the application but a stand-alone app will not be created.</w:t>
       </w:r>
     </w:p>
     <w:p>
@@ -4371,19 +4485,11 @@
           <w:i w:val="0"/>
         </w:rPr>
       </w:pPr>
-      <w:proofErr w:type="spellStart"/>
-      <w:r>
-        <w:rPr>
-          <w:i w:val="0"/>
-        </w:rPr>
-        <w:t>Bellow</w:t>
-      </w:r>
-      <w:proofErr w:type="spellEnd"/>
-      <w:r>
-        <w:rPr>
-          <w:i w:val="0"/>
-        </w:rPr>
-        <w:t xml:space="preserve"> is an example of what the Search page will look like.</w:t>
+      <w:r>
+        <w:rPr>
+          <w:i w:val="0"/>
+        </w:rPr>
+        <w:t>Bellow is an example of what the Search page will look like.</w:t>
       </w:r>
     </w:p>
     <w:p>
@@ -4412,7 +4518,7 @@
       <w:r>
         <w:rPr>
           <w:noProof/>
-          <w:lang w:val="en-GB" w:eastAsia="ko-KR" w:bidi="ar-SA"/>
+          <w:lang w:val="en-GB" w:eastAsia="en-GB" w:bidi="ar-SA"/>
         </w:rPr>
         <w:drawing>
           <wp:anchor distT="0" distB="0" distL="114300" distR="114300" simplePos="0" relativeHeight="251659264" behindDoc="0" locked="0" layoutInCell="1" allowOverlap="1">
@@ -4440,10 +4546,10 @@
                     </pic:cNvPicPr>
                   </pic:nvPicPr>
                   <pic:blipFill>
-                    <a:blip r:embed="rId10" cstate="print">
+                    <a:blip r:embed="rId9" cstate="print">
                       <a:extLst>
                         <a:ext uri="{28A0092B-C50C-407E-A947-70E740481C1C}">
-                          <a14:useLocalDpi xmlns:a14="http://schemas.microsoft.com/office/drawing/2010/main" val="0"/>
+                          <a14:useLocalDpi xmlns:a14="http://schemas.microsoft.com/office/drawing/2010/main" xmlns:wps="http://schemas.microsoft.com/office/word/2010/wordprocessingShape" xmlns:wpi="http://schemas.microsoft.com/office/word/2010/wordprocessingInk" xmlns:wpg="http://schemas.microsoft.com/office/word/2010/wordprocessingGroup" xmlns:w14="http://schemas.microsoft.com/office/word/2010/wordml" xmlns:w="http://schemas.openxmlformats.org/wordprocessingml/2006/main" xmlns:w10="urn:schemas-microsoft-com:office:word" xmlns:wp14="http://schemas.microsoft.com/office/word/2010/wordprocessingDrawing" xmlns:v="urn:schemas-microsoft-com:vml" xmlns:o="urn:schemas-microsoft-com:office:office" xmlns:mc="http://schemas.openxmlformats.org/markup-compatibility/2006" xmlns:wpc="http://schemas.microsoft.com/office/word/2010/wordprocessingCanvas" xmlns="" val="0"/>
                         </a:ext>
                       </a:extLst>
                     </a:blip>
@@ -4796,62 +4902,38 @@
           <w:sz w:val="24"/>
           <w:szCs w:val="24"/>
         </w:rPr>
-        <w:t xml:space="preserve">Choice of projects and project </w:t>
-      </w:r>
-      <w:proofErr w:type="gramStart"/>
+        <w:t>Choice of projects and project bid</w:t>
+      </w:r>
+      <w:r>
+        <w:rPr>
+          <w:i w:val="0"/>
+          <w:iCs w:val="0"/>
+          <w:sz w:val="24"/>
+          <w:szCs w:val="24"/>
+        </w:rPr>
+        <w:t xml:space="preserve"> </w:t>
+      </w:r>
       <w:r>
         <w:rPr>
           <w:b/>
           <w:bCs/>
           <w:i w:val="0"/>
           <w:iCs w:val="0"/>
+          <w:sz w:val="28"/>
+          <w:szCs w:val="28"/>
+        </w:rPr>
+        <w:t xml:space="preserve"> </w:t>
+      </w:r>
+      <w:r>
+        <w:rPr>
+          <w:b/>
+          <w:bCs/>
+          <w:i w:val="0"/>
+          <w:iCs w:val="0"/>
           <w:sz w:val="24"/>
           <w:szCs w:val="24"/>
         </w:rPr>
-        <w:t>bid</w:t>
-      </w:r>
-      <w:r>
-        <w:rPr>
-          <w:i w:val="0"/>
-          <w:iCs w:val="0"/>
-          <w:sz w:val="24"/>
-          <w:szCs w:val="24"/>
-        </w:rPr>
-        <w:t xml:space="preserve"> </w:t>
-      </w:r>
-      <w:r>
-        <w:rPr>
-          <w:b/>
-          <w:bCs/>
-          <w:i w:val="0"/>
-          <w:iCs w:val="0"/>
-          <w:sz w:val="28"/>
-          <w:szCs w:val="28"/>
-        </w:rPr>
-        <w:t xml:space="preserve"> </w:t>
-      </w:r>
-      <w:r>
-        <w:rPr>
-          <w:b/>
-          <w:bCs/>
-          <w:i w:val="0"/>
-          <w:iCs w:val="0"/>
-          <w:sz w:val="24"/>
-          <w:szCs w:val="24"/>
-        </w:rPr>
-        <w:t>(</w:t>
-      </w:r>
-      <w:proofErr w:type="gramEnd"/>
-      <w:r>
-        <w:rPr>
-          <w:b/>
-          <w:bCs/>
-          <w:i w:val="0"/>
-          <w:iCs w:val="0"/>
-          <w:sz w:val="24"/>
-          <w:szCs w:val="24"/>
-        </w:rPr>
-        <w:t>23/01/12)</w:t>
+        <w:t>(23/01/12)</w:t>
       </w:r>
     </w:p>
     <w:p>
@@ -4869,17 +4951,8 @@
           <w:i w:val="0"/>
           <w:iCs w:val="0"/>
         </w:rPr>
-        <w:t>In attendance: SH</w:t>
-      </w:r>
-      <w:proofErr w:type="gramStart"/>
-      <w:r>
-        <w:rPr>
-          <w:i w:val="0"/>
-          <w:iCs w:val="0"/>
-        </w:rPr>
-        <w:t>,JW,EO</w:t>
-      </w:r>
-      <w:proofErr w:type="gramEnd"/>
+        <w:t>In attendance: SH,JW,EO</w:t>
+      </w:r>
     </w:p>
     <w:p>
       <w:pPr>
@@ -5094,17 +5167,8 @@
           <w:i w:val="0"/>
           <w:iCs w:val="0"/>
         </w:rPr>
-        <w:t>In attendance: SH</w:t>
-      </w:r>
-      <w:proofErr w:type="gramStart"/>
-      <w:r>
-        <w:rPr>
-          <w:i w:val="0"/>
-          <w:iCs w:val="0"/>
-        </w:rPr>
-        <w:t>,JW,EO</w:t>
-      </w:r>
-      <w:proofErr w:type="gramEnd"/>
+        <w:t>In attendance: SH,JW,EO</w:t>
+      </w:r>
     </w:p>
     <w:p>
       <w:pPr>
@@ -5370,17 +5434,8 @@
           <w:i w:val="0"/>
           <w:iCs w:val="0"/>
         </w:rPr>
-        <w:t>In attendance: SH</w:t>
-      </w:r>
-      <w:proofErr w:type="gramStart"/>
-      <w:r>
-        <w:rPr>
-          <w:i w:val="0"/>
-          <w:iCs w:val="0"/>
-        </w:rPr>
-        <w:t>,JW,EO</w:t>
-      </w:r>
-      <w:proofErr w:type="gramEnd"/>
+        <w:t>In attendance: SH,JW,EO</w:t>
+      </w:r>
     </w:p>
     <w:p>
       <w:pPr>
@@ -5608,23 +5663,7 @@
           <w:i w:val="0"/>
           <w:iCs w:val="0"/>
         </w:rPr>
-        <w:t xml:space="preserve">Identify; clip in points, belay sections, hazards, </w:t>
-      </w:r>
-      <w:proofErr w:type="gramStart"/>
-      <w:r>
-        <w:rPr>
-          <w:i w:val="0"/>
-          <w:iCs w:val="0"/>
-        </w:rPr>
-        <w:t>change</w:t>
-      </w:r>
-      <w:proofErr w:type="gramEnd"/>
-      <w:r>
-        <w:rPr>
-          <w:i w:val="0"/>
-          <w:iCs w:val="0"/>
-        </w:rPr>
-        <w:t xml:space="preserve"> in difficulty, etc.</w:t>
+        <w:t>Identify; clip in points, belay sections, hazards, change in difficulty, etc.</w:t>
       </w:r>
     </w:p>
     <w:p>
@@ -5777,17 +5816,8 @@
           <w:i w:val="0"/>
           <w:iCs w:val="0"/>
         </w:rPr>
-        <w:t xml:space="preserve"> as well as </w:t>
-      </w:r>
-      <w:proofErr w:type="spellStart"/>
-      <w:r>
-        <w:rPr>
-          <w:i w:val="0"/>
-          <w:iCs w:val="0"/>
-        </w:rPr>
-        <w:t>Bitbucket</w:t>
-      </w:r>
-      <w:proofErr w:type="spellEnd"/>
+        <w:t xml:space="preserve"> as well as Bitbucket</w:t>
+      </w:r>
       <w:r>
         <w:rPr>
           <w:i w:val="0"/>
@@ -5895,17 +5925,8 @@
           <w:i w:val="0"/>
           <w:iCs w:val="0"/>
         </w:rPr>
-        <w:t>In attendance: SH</w:t>
-      </w:r>
-      <w:proofErr w:type="gramStart"/>
-      <w:r>
-        <w:rPr>
-          <w:i w:val="0"/>
-          <w:iCs w:val="0"/>
-        </w:rPr>
-        <w:t>,JW,EO</w:t>
-      </w:r>
-      <w:proofErr w:type="gramEnd"/>
+        <w:t>In attendance: SH,JW,EO</w:t>
+      </w:r>
     </w:p>
     <w:p>
       <w:pPr>
@@ -6083,17 +6104,8 @@
           <w:i w:val="0"/>
           <w:iCs w:val="0"/>
         </w:rPr>
-        <w:t>In attendance: SH</w:t>
-      </w:r>
-      <w:proofErr w:type="gramStart"/>
-      <w:r>
-        <w:rPr>
-          <w:i w:val="0"/>
-          <w:iCs w:val="0"/>
-        </w:rPr>
-        <w:t>,JW,EO</w:t>
-      </w:r>
-      <w:proofErr w:type="gramEnd"/>
+        <w:t>In attendance: SH,JW,EO</w:t>
+      </w:r>
     </w:p>
     <w:p>
       <w:pPr>
@@ -6121,23 +6133,7 @@
           <w:i w:val="0"/>
           <w:iCs w:val="0"/>
         </w:rPr>
-        <w:t xml:space="preserve">Client was contacted about server connectivity and file sharing using </w:t>
-      </w:r>
-      <w:proofErr w:type="spellStart"/>
-      <w:r>
-        <w:rPr>
-          <w:i w:val="0"/>
-          <w:iCs w:val="0"/>
-        </w:rPr>
-        <w:t>gitHub</w:t>
-      </w:r>
-      <w:proofErr w:type="spellEnd"/>
-      <w:r>
-        <w:rPr>
-          <w:i w:val="0"/>
-          <w:iCs w:val="0"/>
-        </w:rPr>
-        <w:t xml:space="preserve">. A server hasn’t yet been set up. However, we shall be connecting locally </w:t>
+        <w:t xml:space="preserve">Client was contacted about server connectivity and file sharing using gitHub. A server hasn’t yet been set up. However, we shall be connecting locally </w:t>
       </w:r>
       <w:r>
         <w:rPr>
@@ -6229,17 +6225,8 @@
           <w:i w:val="0"/>
           <w:iCs w:val="0"/>
         </w:rPr>
-        <w:t xml:space="preserve">Decided on Software testing technique – </w:t>
-      </w:r>
-      <w:proofErr w:type="spellStart"/>
-      <w:r>
-        <w:rPr>
-          <w:i w:val="0"/>
-          <w:iCs w:val="0"/>
-        </w:rPr>
-        <w:t>JSUnit</w:t>
-      </w:r>
-      <w:proofErr w:type="spellEnd"/>
+        <w:t>Decided on Software testing technique – JSUnit</w:t>
+      </w:r>
       <w:r>
         <w:rPr>
           <w:i w:val="0"/>
@@ -6526,23 +6513,7 @@
           <w:i w:val="0"/>
           <w:iCs w:val="0"/>
         </w:rPr>
-        <w:t xml:space="preserve">Research </w:t>
-      </w:r>
-      <w:proofErr w:type="spellStart"/>
-      <w:r>
-        <w:rPr>
-          <w:i w:val="0"/>
-          <w:iCs w:val="0"/>
-        </w:rPr>
-        <w:t>JQuery</w:t>
-      </w:r>
-      <w:proofErr w:type="spellEnd"/>
-      <w:r>
-        <w:rPr>
-          <w:i w:val="0"/>
-          <w:iCs w:val="0"/>
-        </w:rPr>
-        <w:t xml:space="preserve"> and JavaScript technologies and continue with web page layout</w:t>
+        <w:t>Research JQuery and JavaScript technologies and continue with web page layout</w:t>
       </w:r>
     </w:p>
     <w:p>
@@ -6654,17 +6625,8 @@
           <w:i w:val="0"/>
           <w:iCs w:val="0"/>
         </w:rPr>
-        <w:t>In attendance: SH</w:t>
-      </w:r>
-      <w:proofErr w:type="gramStart"/>
-      <w:r>
-        <w:rPr>
-          <w:i w:val="0"/>
-          <w:iCs w:val="0"/>
-        </w:rPr>
-        <w:t>,JW,EO</w:t>
-      </w:r>
-      <w:proofErr w:type="gramEnd"/>
+        <w:t>In attendance: SH,JW,EO</w:t>
+      </w:r>
     </w:p>
     <w:p>
       <w:pPr>
@@ -6997,29 +6959,7 @@
           <w:sz w:val="24"/>
           <w:szCs w:val="24"/>
         </w:rPr>
-        <w:t>Standard Meeting (2</w:t>
-      </w:r>
-      <w:r>
-        <w:rPr>
-          <w:b/>
-          <w:bCs/>
-          <w:i w:val="0"/>
-          <w:iCs w:val="0"/>
-          <w:sz w:val="24"/>
-          <w:szCs w:val="24"/>
-        </w:rPr>
-        <w:t>7</w:t>
-      </w:r>
-      <w:r>
-        <w:rPr>
-          <w:b/>
-          <w:bCs/>
-          <w:i w:val="0"/>
-          <w:iCs w:val="0"/>
-          <w:sz w:val="24"/>
-          <w:szCs w:val="24"/>
-        </w:rPr>
-        <w:t>/02/12)</w:t>
+        <w:t>Standard Meeting (27/02/12)</w:t>
       </w:r>
     </w:p>
     <w:p>
@@ -7037,17 +6977,8 @@
           <w:i w:val="0"/>
           <w:iCs w:val="0"/>
         </w:rPr>
-        <w:t>In attendance: SH</w:t>
-      </w:r>
-      <w:proofErr w:type="gramStart"/>
-      <w:r>
-        <w:rPr>
-          <w:i w:val="0"/>
-          <w:iCs w:val="0"/>
-        </w:rPr>
-        <w:t>,JW,EO</w:t>
-      </w:r>
-      <w:proofErr w:type="gramEnd"/>
+        <w:t>In attendance: SH,JW,EO</w:t>
+      </w:r>
     </w:p>
     <w:p>
       <w:pPr>
@@ -7202,23 +7133,7 @@
           <w:i w:val="0"/>
           <w:iCs w:val="0"/>
         </w:rPr>
-        <w:t xml:space="preserve">Continue with development of initial </w:t>
-      </w:r>
-      <w:proofErr w:type="gramStart"/>
-      <w:r>
-        <w:rPr>
-          <w:i w:val="0"/>
-          <w:iCs w:val="0"/>
-        </w:rPr>
-        <w:t>prototype  -</w:t>
-      </w:r>
-      <w:proofErr w:type="gramEnd"/>
-      <w:r>
-        <w:rPr>
-          <w:i w:val="0"/>
-          <w:iCs w:val="0"/>
-        </w:rPr>
-        <w:t xml:space="preserve"> S.H.</w:t>
+        <w:t>Continue with development of initial prototype  - S.H.</w:t>
       </w:r>
     </w:p>
     <w:p>
@@ -7234,21 +7149,12 @@
           <w:iCs w:val="0"/>
         </w:rPr>
       </w:pPr>
-      <w:proofErr w:type="spellStart"/>
-      <w:r>
-        <w:rPr>
-          <w:i w:val="0"/>
-          <w:iCs w:val="0"/>
-        </w:rPr>
-        <w:t>ArgoUML</w:t>
-      </w:r>
-      <w:proofErr w:type="spellEnd"/>
-      <w:r>
-        <w:rPr>
-          <w:i w:val="0"/>
-          <w:iCs w:val="0"/>
-        </w:rPr>
-        <w:t xml:space="preserve"> diagram example – E.O.</w:t>
+      <w:r>
+        <w:rPr>
+          <w:i w:val="0"/>
+          <w:iCs w:val="0"/>
+        </w:rPr>
+        <w:t>ArgoUML diagram example – E.O.</w:t>
       </w:r>
     </w:p>
     <w:p>
@@ -7283,7 +7189,7 @@
       </w:pPr>
     </w:p>
     <w:sectPr>
-      <w:headerReference w:type="default" r:id="rId11"/>
+      <w:headerReference w:type="default" r:id="rId10"/>
       <w:pgSz w:w="12240" w:h="15840" w:code="1"/>
       <w:pgMar w:top="1440" w:right="1296" w:bottom="1440" w:left="1296" w:header="720" w:footer="720" w:gutter="0"/>
       <w:pgNumType w:start="1"/>
@@ -7295,7 +7201,7 @@
 </file>
 
 <file path=word/endnotes.xml><?xml version="1.0" encoding="utf-8"?>
-<w:endnotes xmlns:wpc="http://schemas.microsoft.com/office/word/2010/wordprocessingCanvas" xmlns:mc="http://schemas.openxmlformats.org/markup-compatibility/2006" xmlns:o="urn:schemas-microsoft-com:office:office" xmlns:r="http://schemas.openxmlformats.org/officeDocument/2006/relationships" xmlns:m="http://schemas.openxmlformats.org/officeDocument/2006/math" xmlns:v="urn:schemas-microsoft-com:vml" xmlns:wp14="http://schemas.microsoft.com/office/word/2010/wordprocessingDrawing" xmlns:wp="http://schemas.openxmlformats.org/drawingml/2006/wordprocessingDrawing" xmlns:w10="urn:schemas-microsoft-com:office:word" xmlns:w="http://schemas.openxmlformats.org/wordprocessingml/2006/main" xmlns:w14="http://schemas.microsoft.com/office/word/2010/wordml" xmlns:wpg="http://schemas.microsoft.com/office/word/2010/wordprocessingGroup" xmlns:wpi="http://schemas.microsoft.com/office/word/2010/wordprocessingInk" xmlns:wne="http://schemas.microsoft.com/office/word/2006/wordml" xmlns:wps="http://schemas.microsoft.com/office/word/2010/wordprocessingShape" mc:Ignorable="w14 wp14">
+<w:endnotes xmlns:ve="http://schemas.openxmlformats.org/markup-compatibility/2006" xmlns:o="urn:schemas-microsoft-com:office:office" xmlns:r="http://schemas.openxmlformats.org/officeDocument/2006/relationships" xmlns:m="http://schemas.openxmlformats.org/officeDocument/2006/math" xmlns:v="urn:schemas-microsoft-com:vml" xmlns:wp="http://schemas.openxmlformats.org/drawingml/2006/wordprocessingDrawing" xmlns:w10="urn:schemas-microsoft-com:office:word" xmlns:w="http://schemas.openxmlformats.org/wordprocessingml/2006/main" xmlns:wne="http://schemas.microsoft.com/office/word/2006/wordml">
   <w:endnote w:type="separator" w:id="-1">
     <w:p>
       <w:r>
@@ -7314,7 +7220,7 @@
 </file>
 
 <file path=word/footer1.xml><?xml version="1.0" encoding="utf-8"?>
-<w:ftr xmlns:wpc="http://schemas.microsoft.com/office/word/2010/wordprocessingCanvas" xmlns:mc="http://schemas.openxmlformats.org/markup-compatibility/2006" xmlns:o="urn:schemas-microsoft-com:office:office" xmlns:r="http://schemas.openxmlformats.org/officeDocument/2006/relationships" xmlns:m="http://schemas.openxmlformats.org/officeDocument/2006/math" xmlns:v="urn:schemas-microsoft-com:vml" xmlns:wp14="http://schemas.microsoft.com/office/word/2010/wordprocessingDrawing" xmlns:wp="http://schemas.openxmlformats.org/drawingml/2006/wordprocessingDrawing" xmlns:w10="urn:schemas-microsoft-com:office:word" xmlns:w="http://schemas.openxmlformats.org/wordprocessingml/2006/main" xmlns:w14="http://schemas.microsoft.com/office/word/2010/wordml" xmlns:wpg="http://schemas.microsoft.com/office/word/2010/wordprocessingGroup" xmlns:wpi="http://schemas.microsoft.com/office/word/2010/wordprocessingInk" xmlns:wne="http://schemas.microsoft.com/office/word/2006/wordml" xmlns:wps="http://schemas.microsoft.com/office/word/2010/wordprocessingShape" mc:Ignorable="w14 wp14">
+<w:ftr xmlns:ve="http://schemas.openxmlformats.org/markup-compatibility/2006" xmlns:o="urn:schemas-microsoft-com:office:office" xmlns:r="http://schemas.openxmlformats.org/officeDocument/2006/relationships" xmlns:m="http://schemas.openxmlformats.org/officeDocument/2006/math" xmlns:v="urn:schemas-microsoft-com:vml" xmlns:wp="http://schemas.openxmlformats.org/drawingml/2006/wordprocessingDrawing" xmlns:w10="urn:schemas-microsoft-com:office:word" xmlns:w="http://schemas.openxmlformats.org/wordprocessingml/2006/main" xmlns:wne="http://schemas.microsoft.com/office/word/2006/wordml">
   <w:p>
     <w:pPr>
       <w:pStyle w:val="Footer"/>
@@ -7325,7 +7231,7 @@
 </file>
 
 <file path=word/footnotes.xml><?xml version="1.0" encoding="utf-8"?>
-<w:footnotes xmlns:wpc="http://schemas.microsoft.com/office/word/2010/wordprocessingCanvas" xmlns:mc="http://schemas.openxmlformats.org/markup-compatibility/2006" xmlns:o="urn:schemas-microsoft-com:office:office" xmlns:r="http://schemas.openxmlformats.org/officeDocument/2006/relationships" xmlns:m="http://schemas.openxmlformats.org/officeDocument/2006/math" xmlns:v="urn:schemas-microsoft-com:vml" xmlns:wp14="http://schemas.microsoft.com/office/word/2010/wordprocessingDrawing" xmlns:wp="http://schemas.openxmlformats.org/drawingml/2006/wordprocessingDrawing" xmlns:w10="urn:schemas-microsoft-com:office:word" xmlns:w="http://schemas.openxmlformats.org/wordprocessingml/2006/main" xmlns:w14="http://schemas.microsoft.com/office/word/2010/wordml" xmlns:wpg="http://schemas.microsoft.com/office/word/2010/wordprocessingGroup" xmlns:wpi="http://schemas.microsoft.com/office/word/2010/wordprocessingInk" xmlns:wne="http://schemas.microsoft.com/office/word/2006/wordml" xmlns:wps="http://schemas.microsoft.com/office/word/2010/wordprocessingShape" mc:Ignorable="w14 wp14">
+<w:footnotes xmlns:ve="http://schemas.openxmlformats.org/markup-compatibility/2006" xmlns:o="urn:schemas-microsoft-com:office:office" xmlns:r="http://schemas.openxmlformats.org/officeDocument/2006/relationships" xmlns:m="http://schemas.openxmlformats.org/officeDocument/2006/math" xmlns:v="urn:schemas-microsoft-com:vml" xmlns:wp="http://schemas.openxmlformats.org/drawingml/2006/wordprocessingDrawing" xmlns:w10="urn:schemas-microsoft-com:office:word" xmlns:w="http://schemas.openxmlformats.org/wordprocessingml/2006/main" xmlns:wne="http://schemas.microsoft.com/office/word/2006/wordml">
   <w:footnote w:type="separator" w:id="-1">
     <w:p>
       <w:r>
@@ -7344,7 +7250,7 @@
 </file>
 
 <file path=word/header1.xml><?xml version="1.0" encoding="utf-8"?>
-<w:hdr xmlns:wpc="http://schemas.microsoft.com/office/word/2010/wordprocessingCanvas" xmlns:mc="http://schemas.openxmlformats.org/markup-compatibility/2006" xmlns:o="urn:schemas-microsoft-com:office:office" xmlns:r="http://schemas.openxmlformats.org/officeDocument/2006/relationships" xmlns:m="http://schemas.openxmlformats.org/officeDocument/2006/math" xmlns:v="urn:schemas-microsoft-com:vml" xmlns:wp14="http://schemas.microsoft.com/office/word/2010/wordprocessingDrawing" xmlns:wp="http://schemas.openxmlformats.org/drawingml/2006/wordprocessingDrawing" xmlns:w10="urn:schemas-microsoft-com:office:word" xmlns:w="http://schemas.openxmlformats.org/wordprocessingml/2006/main" xmlns:w14="http://schemas.microsoft.com/office/word/2010/wordml" xmlns:wpg="http://schemas.microsoft.com/office/word/2010/wordprocessingGroup" xmlns:wpi="http://schemas.microsoft.com/office/word/2010/wordprocessingInk" xmlns:wne="http://schemas.microsoft.com/office/word/2006/wordml" xmlns:wps="http://schemas.microsoft.com/office/word/2010/wordprocessingShape" mc:Ignorable="w14 wp14">
+<w:hdr xmlns:ve="http://schemas.openxmlformats.org/markup-compatibility/2006" xmlns:o="urn:schemas-microsoft-com:office:office" xmlns:r="http://schemas.openxmlformats.org/officeDocument/2006/relationships" xmlns:m="http://schemas.openxmlformats.org/officeDocument/2006/math" xmlns:v="urn:schemas-microsoft-com:vml" xmlns:wp="http://schemas.openxmlformats.org/drawingml/2006/wordprocessingDrawing" xmlns:w10="urn:schemas-microsoft-com:office:word" xmlns:w="http://schemas.openxmlformats.org/wordprocessingml/2006/main" xmlns:wne="http://schemas.microsoft.com/office/word/2006/wordml">
   <w:p>
     <w:pPr>
       <w:pStyle w:val="Header"/>
@@ -7398,7 +7304,7 @@
 </file>
 
 <file path=word/header2.xml><?xml version="1.0" encoding="utf-8"?>
-<w:hdr xmlns:wpc="http://schemas.microsoft.com/office/word/2010/wordprocessingCanvas" xmlns:mc="http://schemas.openxmlformats.org/markup-compatibility/2006" xmlns:o="urn:schemas-microsoft-com:office:office" xmlns:r="http://schemas.openxmlformats.org/officeDocument/2006/relationships" xmlns:m="http://schemas.openxmlformats.org/officeDocument/2006/math" xmlns:v="urn:schemas-microsoft-com:vml" xmlns:wp14="http://schemas.microsoft.com/office/word/2010/wordprocessingDrawing" xmlns:wp="http://schemas.openxmlformats.org/drawingml/2006/wordprocessingDrawing" xmlns:w10="urn:schemas-microsoft-com:office:word" xmlns:w="http://schemas.openxmlformats.org/wordprocessingml/2006/main" xmlns:w14="http://schemas.microsoft.com/office/word/2010/wordml" xmlns:wpg="http://schemas.microsoft.com/office/word/2010/wordprocessingGroup" xmlns:wpi="http://schemas.microsoft.com/office/word/2010/wordprocessingInk" xmlns:wne="http://schemas.microsoft.com/office/word/2006/wordml" xmlns:wps="http://schemas.microsoft.com/office/word/2010/wordprocessingShape" mc:Ignorable="w14 wp14">
+<w:hdr xmlns:ve="http://schemas.openxmlformats.org/markup-compatibility/2006" xmlns:o="urn:schemas-microsoft-com:office:office" xmlns:r="http://schemas.openxmlformats.org/officeDocument/2006/relationships" xmlns:m="http://schemas.openxmlformats.org/officeDocument/2006/math" xmlns:v="urn:schemas-microsoft-com:vml" xmlns:wp="http://schemas.openxmlformats.org/drawingml/2006/wordprocessingDrawing" xmlns:w10="urn:schemas-microsoft-com:office:word" xmlns:w="http://schemas.openxmlformats.org/wordprocessingml/2006/main" xmlns:wne="http://schemas.microsoft.com/office/word/2006/wordml">
   <w:p>
     <w:pPr>
       <w:pStyle w:val="Header"/>
@@ -7455,7 +7361,7 @@
 </file>
 
 <file path=word/numbering.xml><?xml version="1.0" encoding="utf-8"?>
-<w:numbering xmlns:wpc="http://schemas.microsoft.com/office/word/2010/wordprocessingCanvas" xmlns:mc="http://schemas.openxmlformats.org/markup-compatibility/2006" xmlns:o="urn:schemas-microsoft-com:office:office" xmlns:r="http://schemas.openxmlformats.org/officeDocument/2006/relationships" xmlns:m="http://schemas.openxmlformats.org/officeDocument/2006/math" xmlns:v="urn:schemas-microsoft-com:vml" xmlns:wp14="http://schemas.microsoft.com/office/word/2010/wordprocessingDrawing" xmlns:wp="http://schemas.openxmlformats.org/drawingml/2006/wordprocessingDrawing" xmlns:w10="urn:schemas-microsoft-com:office:word" xmlns:w="http://schemas.openxmlformats.org/wordprocessingml/2006/main" xmlns:w14="http://schemas.microsoft.com/office/word/2010/wordml" xmlns:wpg="http://schemas.microsoft.com/office/word/2010/wordprocessingGroup" xmlns:wpi="http://schemas.microsoft.com/office/word/2010/wordprocessingInk" xmlns:wne="http://schemas.microsoft.com/office/word/2006/wordml" xmlns:wps="http://schemas.microsoft.com/office/word/2010/wordprocessingShape" mc:Ignorable="w14 wp14">
+<w:numbering xmlns:ve="http://schemas.openxmlformats.org/markup-compatibility/2006" xmlns:o="urn:schemas-microsoft-com:office:office" xmlns:r="http://schemas.openxmlformats.org/officeDocument/2006/relationships" xmlns:m="http://schemas.openxmlformats.org/officeDocument/2006/math" xmlns:v="urn:schemas-microsoft-com:vml" xmlns:wp="http://schemas.openxmlformats.org/drawingml/2006/wordprocessingDrawing" xmlns:w10="urn:schemas-microsoft-com:office:word" xmlns:w="http://schemas.openxmlformats.org/wordprocessingml/2006/main" xmlns:wne="http://schemas.microsoft.com/office/word/2006/wordml">
   <w:abstractNum w:abstractNumId="0">
     <w:nsid w:val="FFFFFFFB"/>
     <w:multiLevelType w:val="multilevel"/>
@@ -8622,7 +8528,7 @@
 </file>
 
 <file path=word/styles.xml><?xml version="1.0" encoding="utf-8"?>
-<w:styles xmlns:mc="http://schemas.openxmlformats.org/markup-compatibility/2006" xmlns:r="http://schemas.openxmlformats.org/officeDocument/2006/relationships" xmlns:w="http://schemas.openxmlformats.org/wordprocessingml/2006/main" xmlns:w14="http://schemas.microsoft.com/office/word/2010/wordml" mc:Ignorable="w14">
+<w:styles xmlns:r="http://schemas.openxmlformats.org/officeDocument/2006/relationships" xmlns:w="http://schemas.openxmlformats.org/wordprocessingml/2006/main">
   <w:docDefaults>
     <w:rPrDefault>
       <w:rPr>
@@ -8998,6 +8904,7 @@
     <w:uiPriority w:val="99"/>
     <w:semiHidden/>
     <w:unhideWhenUsed/>
+    <w:qFormat/>
     <w:tblPr>
       <w:tblInd w:w="0" w:type="dxa"/>
       <w:tblCellMar>

</xml_diff>

<commit_message>
minor updates made to IEE SRS
Signed-off-by: Smouth <smouthxlife@hotmail.com>
</commit_message>
<xml_diff>
--- a/IEEE SRS.docx
+++ b/IEEE SRS.docx
@@ -133,12 +133,14 @@
       <w:r>
         <w:t xml:space="preserve">Group Name: </w:t>
       </w:r>
+      <w:proofErr w:type="spellStart"/>
       <w:r>
         <w:rPr>
           <w:sz w:val="22"/>
         </w:rPr>
         <w:t>Zuntechi</w:t>
       </w:r>
+      <w:proofErr w:type="spellEnd"/>
     </w:p>
     <w:tbl>
       <w:tblPr>
@@ -2915,8 +2917,13 @@
               <w:pStyle w:val="Table-Text"/>
             </w:pPr>
             <w:r>
-              <w:t>Emmanuel Onah</w:t>
+              <w:t xml:space="preserve">Emmanuel </w:t>
             </w:r>
+            <w:proofErr w:type="spellStart"/>
+            <w:r>
+              <w:t>Onah</w:t>
+            </w:r>
+            <w:proofErr w:type="spellEnd"/>
           </w:p>
         </w:tc>
         <w:tc>
@@ -2987,7 +2994,23 @@
               <w:pStyle w:val="Table-Text"/>
             </w:pPr>
             <w:r>
-              <w:t>Set up Xampp  and gitHub project repository</w:t>
+              <w:t xml:space="preserve">Set up </w:t>
+            </w:r>
+            <w:proofErr w:type="spellStart"/>
+            <w:r>
+              <w:t>Xampp</w:t>
+            </w:r>
+            <w:proofErr w:type="spellEnd"/>
+            <w:r>
+              <w:t xml:space="preserve">  and </w:t>
+            </w:r>
+            <w:proofErr w:type="spellStart"/>
+            <w:r>
+              <w:t>gitHub</w:t>
+            </w:r>
+            <w:proofErr w:type="spellEnd"/>
+            <w:r>
+              <w:t xml:space="preserve"> project repository</w:t>
             </w:r>
           </w:p>
         </w:tc>
@@ -4116,7 +4139,21 @@
         <w:rPr>
           <w:rFonts w:ascii="Arial" w:hAnsi="Arial" w:cs="Arial"/>
         </w:rPr>
-        <w:t>Our product is designed to be viewed in a web browser on a desktop computer or laptop. It will also be primarily designed to run in Windows 7 (service pack 1) and viewed in Google Chrome. It will however also be operational in Internet Explorer and Mozilla Firefox. Smart phones with Javascript capabilities will also be able to view the application but a stand-alone app will not be created.</w:t>
+        <w:t xml:space="preserve">Our product is designed to be viewed in a web browser on a desktop computer or laptop. It will also be primarily designed to run in Windows 7 (service pack 1) and viewed in Google Chrome. It will however also be operational in Internet Explorer and Mozilla Firefox. Smart phones with </w:t>
+      </w:r>
+      <w:proofErr w:type="spellStart"/>
+      <w:r>
+        <w:rPr>
+          <w:rFonts w:ascii="Arial" w:hAnsi="Arial" w:cs="Arial"/>
+        </w:rPr>
+        <w:t>Javascript</w:t>
+      </w:r>
+      <w:proofErr w:type="spellEnd"/>
+      <w:r>
+        <w:rPr>
+          <w:rFonts w:ascii="Arial" w:hAnsi="Arial" w:cs="Arial"/>
+        </w:rPr>
+        <w:t xml:space="preserve"> capabilities will also be able to view the application but a stand-alone app will not be created.</w:t>
       </w:r>
     </w:p>
     <w:p>
@@ -5816,8 +5853,17 @@
           <w:i w:val="0"/>
           <w:iCs w:val="0"/>
         </w:rPr>
-        <w:t xml:space="preserve"> as well as Bitbucket</w:t>
-      </w:r>
+        <w:t xml:space="preserve"> as well as </w:t>
+      </w:r>
+      <w:proofErr w:type="spellStart"/>
+      <w:r>
+        <w:rPr>
+          <w:i w:val="0"/>
+          <w:iCs w:val="0"/>
+        </w:rPr>
+        <w:t>Bitbucket</w:t>
+      </w:r>
+      <w:proofErr w:type="spellEnd"/>
       <w:r>
         <w:rPr>
           <w:i w:val="0"/>
@@ -6133,7 +6179,23 @@
           <w:i w:val="0"/>
           <w:iCs w:val="0"/>
         </w:rPr>
-        <w:t xml:space="preserve">Client was contacted about server connectivity and file sharing using gitHub. A server hasn’t yet been set up. However, we shall be connecting locally </w:t>
+        <w:t xml:space="preserve">Client was contacted about server connectivity and file sharing using </w:t>
+      </w:r>
+      <w:proofErr w:type="spellStart"/>
+      <w:r>
+        <w:rPr>
+          <w:i w:val="0"/>
+          <w:iCs w:val="0"/>
+        </w:rPr>
+        <w:t>gitHub</w:t>
+      </w:r>
+      <w:proofErr w:type="spellEnd"/>
+      <w:r>
+        <w:rPr>
+          <w:i w:val="0"/>
+          <w:iCs w:val="0"/>
+        </w:rPr>
+        <w:t xml:space="preserve">. A server hasn’t yet been set up. However, we shall be connecting locally </w:t>
       </w:r>
       <w:r>
         <w:rPr>
@@ -6225,8 +6287,17 @@
           <w:i w:val="0"/>
           <w:iCs w:val="0"/>
         </w:rPr>
-        <w:t>Decided on Software testing technique – JSUnit</w:t>
-      </w:r>
+        <w:t xml:space="preserve">Decided on Software testing technique – </w:t>
+      </w:r>
+      <w:proofErr w:type="spellStart"/>
+      <w:r>
+        <w:rPr>
+          <w:i w:val="0"/>
+          <w:iCs w:val="0"/>
+        </w:rPr>
+        <w:t>JSUnit</w:t>
+      </w:r>
+      <w:proofErr w:type="spellEnd"/>
       <w:r>
         <w:rPr>
           <w:i w:val="0"/>
@@ -6513,7 +6584,23 @@
           <w:i w:val="0"/>
           <w:iCs w:val="0"/>
         </w:rPr>
-        <w:t>Research JQuery and JavaScript technologies and continue with web page layout</w:t>
+        <w:t xml:space="preserve">Research </w:t>
+      </w:r>
+      <w:proofErr w:type="spellStart"/>
+      <w:r>
+        <w:rPr>
+          <w:i w:val="0"/>
+          <w:iCs w:val="0"/>
+        </w:rPr>
+        <w:t>JQuery</w:t>
+      </w:r>
+      <w:proofErr w:type="spellEnd"/>
+      <w:r>
+        <w:rPr>
+          <w:i w:val="0"/>
+          <w:iCs w:val="0"/>
+        </w:rPr>
+        <w:t xml:space="preserve"> and JavaScript technologies and continue with web page layout</w:t>
       </w:r>
     </w:p>
     <w:p>
@@ -7149,12 +7236,21 @@
           <w:iCs w:val="0"/>
         </w:rPr>
       </w:pPr>
-      <w:r>
-        <w:rPr>
-          <w:i w:val="0"/>
-          <w:iCs w:val="0"/>
-        </w:rPr>
-        <w:t>ArgoUML diagram example – E.O.</w:t>
+      <w:proofErr w:type="spellStart"/>
+      <w:r>
+        <w:rPr>
+          <w:i w:val="0"/>
+          <w:iCs w:val="0"/>
+        </w:rPr>
+        <w:t>ArgoUML</w:t>
+      </w:r>
+      <w:proofErr w:type="spellEnd"/>
+      <w:r>
+        <w:rPr>
+          <w:i w:val="0"/>
+          <w:iCs w:val="0"/>
+        </w:rPr>
+        <w:t xml:space="preserve"> diagram example – E.O.</w:t>
       </w:r>
     </w:p>
     <w:p>
@@ -7177,6 +7273,350 @@
         </w:rPr>
         <w:t>HTML development for prototype – J.W.</w:t>
       </w:r>
+    </w:p>
+    <w:p>
+      <w:pPr>
+        <w:pStyle w:val="template"/>
+        <w:ind w:left="1004"/>
+        <w:jc w:val="both"/>
+        <w:rPr>
+          <w:i w:val="0"/>
+          <w:iCs w:val="0"/>
+        </w:rPr>
+      </w:pPr>
+    </w:p>
+    <w:p>
+      <w:pPr>
+        <w:pStyle w:val="template"/>
+        <w:ind w:firstLine="284"/>
+        <w:jc w:val="both"/>
+        <w:rPr>
+          <w:b/>
+          <w:bCs/>
+          <w:i w:val="0"/>
+          <w:iCs w:val="0"/>
+          <w:sz w:val="24"/>
+          <w:szCs w:val="24"/>
+        </w:rPr>
+      </w:pPr>
+      <w:r>
+        <w:rPr>
+          <w:b/>
+          <w:bCs/>
+          <w:i w:val="0"/>
+          <w:iCs w:val="0"/>
+          <w:sz w:val="24"/>
+          <w:szCs w:val="24"/>
+        </w:rPr>
+        <w:t>Client Meeting (0</w:t>
+      </w:r>
+      <w:r>
+        <w:rPr>
+          <w:b/>
+          <w:bCs/>
+          <w:i w:val="0"/>
+          <w:iCs w:val="0"/>
+          <w:sz w:val="24"/>
+          <w:szCs w:val="24"/>
+        </w:rPr>
+        <w:t>2</w:t>
+      </w:r>
+      <w:r>
+        <w:rPr>
+          <w:b/>
+          <w:bCs/>
+          <w:i w:val="0"/>
+          <w:iCs w:val="0"/>
+          <w:sz w:val="24"/>
+          <w:szCs w:val="24"/>
+        </w:rPr>
+        <w:t>/03/12)</w:t>
+      </w:r>
+    </w:p>
+    <w:p>
+      <w:pPr>
+        <w:pStyle w:val="template"/>
+        <w:ind w:firstLine="284"/>
+        <w:jc w:val="both"/>
+        <w:rPr>
+          <w:i w:val="0"/>
+          <w:iCs w:val="0"/>
+        </w:rPr>
+      </w:pPr>
+      <w:r>
+        <w:rPr>
+          <w:i w:val="0"/>
+          <w:iCs w:val="0"/>
+        </w:rPr>
+        <w:t>In attendance: SH,JW,EO</w:t>
+      </w:r>
+    </w:p>
+    <w:p>
+      <w:pPr>
+        <w:pStyle w:val="template"/>
+        <w:ind w:firstLine="284"/>
+        <w:jc w:val="both"/>
+        <w:rPr>
+          <w:i w:val="0"/>
+          <w:iCs w:val="0"/>
+        </w:rPr>
+      </w:pPr>
+    </w:p>
+    <w:p>
+      <w:pPr>
+        <w:pStyle w:val="template"/>
+        <w:ind w:firstLine="284"/>
+        <w:jc w:val="both"/>
+        <w:rPr>
+          <w:i w:val="0"/>
+          <w:iCs w:val="0"/>
+        </w:rPr>
+      </w:pPr>
+      <w:r>
+        <w:rPr>
+          <w:i w:val="0"/>
+          <w:iCs w:val="0"/>
+        </w:rPr>
+        <w:t>To do:</w:t>
+      </w:r>
+    </w:p>
+    <w:p>
+      <w:pPr>
+        <w:pStyle w:val="template"/>
+        <w:numPr>
+          <w:ilvl w:val="0"/>
+          <w:numId w:val="10"/>
+        </w:numPr>
+        <w:jc w:val="both"/>
+        <w:rPr>
+          <w:i w:val="0"/>
+          <w:iCs w:val="0"/>
+        </w:rPr>
+      </w:pPr>
+      <w:r>
+        <w:rPr>
+          <w:i w:val="0"/>
+          <w:iCs w:val="0"/>
+        </w:rPr>
+        <w:t>1</w:t>
+      </w:r>
+    </w:p>
+    <w:p>
+      <w:pPr>
+        <w:pStyle w:val="template"/>
+        <w:numPr>
+          <w:ilvl w:val="0"/>
+          <w:numId w:val="10"/>
+        </w:numPr>
+        <w:jc w:val="both"/>
+        <w:rPr>
+          <w:i w:val="0"/>
+          <w:iCs w:val="0"/>
+        </w:rPr>
+      </w:pPr>
+    </w:p>
+    <w:p>
+      <w:pPr>
+        <w:pStyle w:val="template"/>
+        <w:jc w:val="both"/>
+        <w:rPr>
+          <w:i w:val="0"/>
+          <w:iCs w:val="0"/>
+        </w:rPr>
+      </w:pPr>
+    </w:p>
+    <w:p>
+      <w:pPr>
+        <w:pStyle w:val="template"/>
+        <w:jc w:val="both"/>
+        <w:rPr>
+          <w:b/>
+          <w:bCs/>
+          <w:i w:val="0"/>
+          <w:iCs w:val="0"/>
+          <w:sz w:val="28"/>
+          <w:szCs w:val="28"/>
+        </w:rPr>
+      </w:pPr>
+      <w:r>
+        <w:rPr>
+          <w:b/>
+          <w:bCs/>
+          <w:i w:val="0"/>
+          <w:iCs w:val="0"/>
+          <w:sz w:val="28"/>
+          <w:szCs w:val="28"/>
+        </w:rPr>
+        <w:t xml:space="preserve">Week </w:t>
+      </w:r>
+      <w:r>
+        <w:rPr>
+          <w:b/>
+          <w:bCs/>
+          <w:i w:val="0"/>
+          <w:iCs w:val="0"/>
+          <w:sz w:val="28"/>
+          <w:szCs w:val="28"/>
+        </w:rPr>
+        <w:t>7</w:t>
+      </w:r>
+      <w:r>
+        <w:rPr>
+          <w:b/>
+          <w:bCs/>
+          <w:i w:val="0"/>
+          <w:iCs w:val="0"/>
+          <w:sz w:val="28"/>
+          <w:szCs w:val="28"/>
+        </w:rPr>
+        <w:t xml:space="preserve">: </w:t>
+      </w:r>
+    </w:p>
+    <w:p>
+      <w:pPr>
+        <w:pStyle w:val="template"/>
+        <w:ind w:firstLine="284"/>
+        <w:jc w:val="both"/>
+        <w:rPr>
+          <w:b/>
+          <w:bCs/>
+          <w:i w:val="0"/>
+          <w:iCs w:val="0"/>
+          <w:sz w:val="24"/>
+          <w:szCs w:val="24"/>
+        </w:rPr>
+      </w:pPr>
+      <w:r>
+        <w:rPr>
+          <w:b/>
+          <w:bCs/>
+          <w:i w:val="0"/>
+          <w:iCs w:val="0"/>
+          <w:sz w:val="24"/>
+          <w:szCs w:val="24"/>
+        </w:rPr>
+        <w:t>Standard Meeting (05/03/12)</w:t>
+      </w:r>
+    </w:p>
+    <w:p>
+      <w:pPr>
+        <w:pStyle w:val="template"/>
+        <w:ind w:firstLine="284"/>
+        <w:jc w:val="both"/>
+        <w:rPr>
+          <w:i w:val="0"/>
+          <w:iCs w:val="0"/>
+        </w:rPr>
+      </w:pPr>
+      <w:r>
+        <w:rPr>
+          <w:i w:val="0"/>
+          <w:iCs w:val="0"/>
+        </w:rPr>
+        <w:t>In attendance: SH,JW,EO</w:t>
+      </w:r>
+    </w:p>
+    <w:p>
+      <w:pPr>
+        <w:pStyle w:val="template"/>
+        <w:ind w:firstLine="284"/>
+        <w:jc w:val="both"/>
+        <w:rPr>
+          <w:i w:val="0"/>
+          <w:iCs w:val="0"/>
+        </w:rPr>
+      </w:pPr>
+    </w:p>
+    <w:p>
+      <w:pPr>
+        <w:pStyle w:val="template"/>
+        <w:ind w:firstLine="284"/>
+        <w:jc w:val="both"/>
+        <w:rPr>
+          <w:i w:val="0"/>
+          <w:iCs w:val="0"/>
+        </w:rPr>
+      </w:pPr>
+      <w:r>
+        <w:rPr>
+          <w:i w:val="0"/>
+          <w:iCs w:val="0"/>
+        </w:rPr>
+        <w:t>To do:</w:t>
+      </w:r>
+    </w:p>
+    <w:p>
+      <w:pPr>
+        <w:pStyle w:val="template"/>
+        <w:numPr>
+          <w:ilvl w:val="0"/>
+          <w:numId w:val="10"/>
+        </w:numPr>
+        <w:jc w:val="both"/>
+        <w:rPr>
+          <w:i w:val="0"/>
+          <w:iCs w:val="0"/>
+        </w:rPr>
+      </w:pPr>
+      <w:r>
+        <w:rPr>
+          <w:i w:val="0"/>
+          <w:iCs w:val="0"/>
+        </w:rPr>
+        <w:t>1</w:t>
+      </w:r>
+    </w:p>
+    <w:p>
+      <w:pPr>
+        <w:pStyle w:val="template"/>
+        <w:numPr>
+          <w:ilvl w:val="0"/>
+          <w:numId w:val="10"/>
+        </w:numPr>
+        <w:jc w:val="both"/>
+        <w:rPr>
+          <w:i w:val="0"/>
+          <w:iCs w:val="0"/>
+        </w:rPr>
+      </w:pPr>
+      <w:r>
+        <w:rPr>
+          <w:i w:val="0"/>
+          <w:iCs w:val="0"/>
+        </w:rPr>
+        <w:t>2</w:t>
+      </w:r>
+    </w:p>
+    <w:p>
+      <w:pPr>
+        <w:pStyle w:val="template"/>
+        <w:numPr>
+          <w:ilvl w:val="0"/>
+          <w:numId w:val="10"/>
+        </w:numPr>
+        <w:jc w:val="both"/>
+        <w:rPr>
+          <w:i w:val="0"/>
+          <w:iCs w:val="0"/>
+        </w:rPr>
+      </w:pPr>
+      <w:r>
+        <w:rPr>
+          <w:i w:val="0"/>
+          <w:iCs w:val="0"/>
+        </w:rPr>
+        <w:t>3</w:t>
+      </w:r>
+    </w:p>
+    <w:p>
+      <w:pPr>
+        <w:pStyle w:val="template"/>
+        <w:jc w:val="both"/>
+        <w:rPr>
+          <w:i w:val="0"/>
+          <w:iCs w:val="0"/>
+        </w:rPr>
+      </w:pPr>
     </w:p>
     <w:p>
       <w:pPr>

</xml_diff>